<commit_message>
added git repository to weekly document
</commit_message>
<xml_diff>
--- a/Documents/Demo02/Weekly Status Report for 2018-05-22.docx
+++ b/Documents/Demo02/Weekly Status Report for 2018-05-22.docx
@@ -5546,6 +5546,7 @@
                 <w:sz w:val="24"/>
                 <w:szCs w:val="24"/>
               </w:rPr>
+              <w:lastRenderedPageBreak/>
               <w:t>Gantt Chart</w:t>
             </w:r>
             <w:r>
@@ -5578,8 +5579,6 @@
           <w:szCs w:val="24"/>
         </w:rPr>
       </w:pPr>
-      <w:bookmarkStart w:id="0" w:name="_GoBack"/>
-      <w:bookmarkEnd w:id="0"/>
       <w:r>
         <w:rPr>
           <w:i/>
@@ -5607,7 +5606,7 @@
             <v:path o:extrusionok="f" gradientshapeok="t" o:connecttype="rect"/>
             <o:lock v:ext="edit" aspectratio="t"/>
           </v:shapetype>
-          <v:shape id="_x0000_i1027" type="#_x0000_t75" style="width:10in;height:481.5pt">
+          <v:shape id="_x0000_i1025" type="#_x0000_t75" style="width:10in;height:481.5pt">
             <v:imagedata r:id="rId7" o:title="Week2_Gnatt"/>
           </v:shape>
         </w:pict>
@@ -5819,16 +5818,22 @@
           <w:szCs w:val="24"/>
         </w:rPr>
       </w:pPr>
+      <w:bookmarkStart w:id="0" w:name="_GoBack"/>
+      <w:bookmarkEnd w:id="0"/>
       <w:r>
         <w:rPr>
           <w:sz w:val="24"/>
           <w:szCs w:val="24"/>
         </w:rPr>
-        <w:t>N/A. Git repository not created.</w:t>
+        <w:pict>
+          <v:shape id="_x0000_i1026" type="#_x0000_t75" style="width:436.5pt;height:252.75pt">
+            <v:imagedata r:id="rId8" o:title="git repository1"/>
+          </v:shape>
+        </w:pict>
       </w:r>
     </w:p>
     <w:sectPr>
-      <w:headerReference w:type="default" r:id="rId8"/>
+      <w:headerReference w:type="default" r:id="rId9"/>
       <w:pgSz w:w="15840" w:h="12240" w:orient="landscape"/>
       <w:pgMar w:top="720" w:right="720" w:bottom="720" w:left="720" w:header="706" w:footer="706" w:gutter="0"/>
       <w:cols w:space="708"/>
@@ -6080,7 +6085,7 @@
               <w:color w:val="FFFFFF" w:themeColor="background1"/>
               <w:sz w:val="28"/>
             </w:rPr>
-            <w:t>6</w:t>
+            <w:t>5</w:t>
           </w:r>
           <w:r>
             <w:rPr>

</xml_diff>